<commit_message>
and then i made a mistake
</commit_message>
<xml_diff>
--- a/CR_FDIS_3_EGR/Analytical.model.Clause4_checked.docx
+++ b/CR_FDIS_3_EGR/Analytical.model.Clause4_checked.docx
@@ -891,14 +891,22 @@
     <w:p/>
     <w:p>
       <w:r>
-        <w:t xml:space="preserve">NOTE    When </w:t>
-      </w:r>
-      <w:del w:id="13" w:author="Brandon Sapp" w:date="2019-03-19T16:07:00Z">
+        <w:t xml:space="preserve">NOTE </w:t>
+      </w:r>
+      <w:ins w:id="13" w:author="Brandon Sapp" w:date="2019-03-19T16:35:00Z">
+        <w:r>
+          <w:t>1</w:t>
+        </w:r>
+      </w:ins>
+      <w:r>
+        <w:t xml:space="preserve">   When </w:t>
+      </w:r>
+      <w:del w:id="14" w:author="Brandon Sapp" w:date="2019-03-19T16:07:00Z">
         <w:r>
           <w:delText>modeling</w:delText>
         </w:r>
       </w:del>
-      <w:ins w:id="14" w:author="Brandon Sapp" w:date="2019-03-19T16:07:00Z">
+      <w:ins w:id="15" w:author="Brandon Sapp" w:date="2019-03-19T16:07:00Z">
         <w:r>
           <w:t>modelling</w:t>
         </w:r>
@@ -996,7 +1004,15 @@
     <w:p/>
     <w:p>
       <w:r>
-        <w:t>NOTE    The variable_name is documented in the reference_document for the Analytical_model_definition.</w:t>
+        <w:t xml:space="preserve">NOTE </w:t>
+      </w:r>
+      <w:ins w:id="16" w:author="Brandon Sapp" w:date="2019-03-19T16:35:00Z">
+        <w:r>
+          <w:t>2</w:t>
+        </w:r>
+      </w:ins>
+      <w:r>
+        <w:t xml:space="preserve">   The variable_name is documented in the reference_document for the Analytical_model_definition.</w:t>
       </w:r>
     </w:p>
     <w:p/>
@@ -1091,12 +1107,12 @@
       <w:r>
         <w:t xml:space="preserve">An Analytical_model_application is a type of Representation. An Analytical_model_application is the association of specific data to an Analytical_model_definition </w:t>
       </w:r>
-      <w:del w:id="15" w:author="Brandon Sapp" w:date="2019-03-19T16:07:00Z">
+      <w:del w:id="17" w:author="Brandon Sapp" w:date="2019-03-19T16:07:00Z">
         <w:r>
           <w:delText>in order to</w:delText>
         </w:r>
       </w:del>
-      <w:ins w:id="16" w:author="Brandon Sapp" w:date="2019-03-19T16:07:00Z">
+      <w:ins w:id="18" w:author="Brandon Sapp" w:date="2019-03-19T16:07:00Z">
         <w:r>
           <w:t>to</w:t>
         </w:r>
@@ -1104,12 +1120,12 @@
       <w:r>
         <w:t xml:space="preserve"> unambiguously characteri</w:t>
       </w:r>
-      <w:ins w:id="17" w:author="Brandon Sapp" w:date="2019-03-19T16:31:00Z">
+      <w:ins w:id="19" w:author="Brandon Sapp" w:date="2019-03-19T16:31:00Z">
         <w:r>
           <w:t>s</w:t>
         </w:r>
       </w:ins>
-      <w:del w:id="18" w:author="Brandon Sapp" w:date="2019-03-19T16:31:00Z">
+      <w:del w:id="20" w:author="Brandon Sapp" w:date="2019-03-19T16:31:00Z">
         <w:r>
           <w:delText>z</w:delText>
         </w:r>
@@ -1117,32 +1133,40 @@
       <w:r>
         <w:t xml:space="preserve">e some behaviour of a real or imaginary object. The behaviour exhibited by the model in a specific environment or for a range of environments for a specific experiment is an </w:t>
       </w:r>
-      <w:del w:id="19" w:author="Brandon Sapp" w:date="2019-03-19T16:07:00Z">
+      <w:del w:id="21" w:author="Brandon Sapp" w:date="2019-03-19T16:07:00Z">
         <w:r>
           <w:delText>analog</w:delText>
-        </w:r>
-      </w:del>
-      <w:ins w:id="20" w:author="Brandon Sapp" w:date="2019-03-19T16:07:00Z">
-        <w:r>
-          <w:t>analogue</w:t>
-        </w:r>
-      </w:ins>
-      <w:r>
-        <w:t xml:space="preserve"> of behaviour exhibited by the real or imaginary object when subjected to operational conditions.</w:t>
-      </w:r>
-    </w:p>
-    <w:p>
-      <w:r>
-        <w:lastRenderedPageBreak/>
-        <w:t xml:space="preserve">NOTE    Specific expectations for the correlation of the behaviour exhibited by the model and the behaviour of the object </w:t>
-      </w:r>
-      <w:del w:id="21" w:author="Brandon Sapp" w:date="2019-03-19T16:07:00Z">
-        <w:r>
-          <w:delText>modeled</w:delText>
         </w:r>
       </w:del>
       <w:ins w:id="22" w:author="Brandon Sapp" w:date="2019-03-19T16:07:00Z">
         <w:r>
+          <w:t>analogue</w:t>
+        </w:r>
+      </w:ins>
+      <w:r>
+        <w:t xml:space="preserve"> of behaviour exhibited by the real or imaginary object when subjected to operational conditions.</w:t>
+      </w:r>
+    </w:p>
+    <w:p>
+      <w:r>
+        <w:lastRenderedPageBreak/>
+        <w:t xml:space="preserve">NOTE </w:t>
+      </w:r>
+      <w:ins w:id="23" w:author="Brandon Sapp" w:date="2019-03-19T16:36:00Z">
+        <w:r>
+          <w:t>1</w:t>
+        </w:r>
+      </w:ins>
+      <w:r>
+        <w:t xml:space="preserve">   Specific expectations for the correlation of the behaviour exhibited by the model and the behaviour of the object </w:t>
+      </w:r>
+      <w:del w:id="24" w:author="Brandon Sapp" w:date="2019-03-19T16:07:00Z">
+        <w:r>
+          <w:delText>modeled</w:delText>
+        </w:r>
+      </w:del>
+      <w:ins w:id="25" w:author="Brandon Sapp" w:date="2019-03-19T16:07:00Z">
+        <w:r>
           <w:t>modelled</w:t>
         </w:r>
       </w:ins>
@@ -1217,7 +1241,17 @@
     <w:p/>
     <w:p>
       <w:r>
-        <w:t>NOTE    For each parameter declared in a model definition, an actual value must be assigned when that model is referenced, unless there is a default assignment included in the source code for the model.</w:t>
+        <w:t xml:space="preserve">NOTE </w:t>
+      </w:r>
+      <w:ins w:id="26" w:author="Brandon Sapp" w:date="2019-03-19T16:36:00Z">
+        <w:r>
+          <w:t>2</w:t>
+        </w:r>
+      </w:ins>
+      <w:bookmarkStart w:id="27" w:name="_GoBack"/>
+      <w:bookmarkEnd w:id="27"/>
+      <w:r>
+        <w:t xml:space="preserve">   For each parameter declared in a model definition, an actual value must be assigned when that model is referenced, unless there is a default assignment included in the source code for the model.</w:t>
       </w:r>
     </w:p>
     <w:p/>
@@ -1292,7 +1326,7 @@
       <w:r>
         <w:t>When the Analytical_model_definition is referenced by an Analytical_model_application, literals will be supplied for parameters declared in the interface</w:t>
       </w:r>
-      <w:ins w:id="23" w:author="Brandon Sapp" w:date="2019-03-19T16:29:00Z">
+      <w:ins w:id="28" w:author="Brandon Sapp" w:date="2019-03-19T16:29:00Z">
         <w:r>
           <w:t>,</w:t>
         </w:r>
@@ -1312,12 +1346,12 @@
       <w:r>
         <w:t xml:space="preserve">NOTE 2   The language syntax and semantics of an Analytical_model_definition </w:t>
       </w:r>
-      <w:del w:id="24" w:author="Brandon Sapp" w:date="2019-03-19T16:07:00Z">
+      <w:del w:id="29" w:author="Brandon Sapp" w:date="2019-03-19T16:07:00Z">
         <w:r>
           <w:delText>are</w:delText>
         </w:r>
       </w:del>
-      <w:ins w:id="25" w:author="Brandon Sapp" w:date="2019-03-19T16:07:00Z">
+      <w:ins w:id="30" w:author="Brandon Sapp" w:date="2019-03-19T16:07:00Z">
         <w:r>
           <w:t>is</w:t>
         </w:r>
@@ -1331,12 +1365,12 @@
       <w:r>
         <w:t>NOTE 3   This part of ISO 10303 provides complete support for exchange of units, including SI units, derived units, and user</w:t>
       </w:r>
-      <w:ins w:id="26" w:author="Brandon Sapp" w:date="2019-03-19T16:17:00Z">
+      <w:ins w:id="31" w:author="Brandon Sapp" w:date="2019-03-19T16:17:00Z">
         <w:r>
           <w:t>-</w:t>
         </w:r>
       </w:ins>
-      <w:del w:id="27" w:author="Brandon Sapp" w:date="2019-03-19T16:17:00Z">
+      <w:del w:id="32" w:author="Brandon Sapp" w:date="2019-03-19T16:17:00Z">
         <w:r>
           <w:delText xml:space="preserve"> </w:delText>
         </w:r>
@@ -1435,12 +1469,12 @@
       <w:r>
         <w:t>defined_version: the Analytical_model_version of which the Product_view_definition provides a characteri</w:t>
       </w:r>
-      <w:ins w:id="28" w:author="Brandon Sapp" w:date="2019-03-19T16:31:00Z">
+      <w:ins w:id="33" w:author="Brandon Sapp" w:date="2019-03-19T16:31:00Z">
         <w:r>
           <w:t>s</w:t>
         </w:r>
       </w:ins>
-      <w:del w:id="29" w:author="Brandon Sapp" w:date="2019-03-19T16:31:00Z">
+      <w:del w:id="34" w:author="Brandon Sapp" w:date="2019-03-19T16:31:00Z">
         <w:r>
           <w:delText>z</w:delText>
         </w:r>
@@ -1454,7 +1488,7 @@
       <w:r>
         <w:t>source_code: specifies the role of the Digital_file for an Analytical_model_definition. The source_code contains the source code for the Analytical_model_definition. Figure 1 illustrates how</w:t>
       </w:r>
-      <w:del w:id="30" w:author="Brandon Sapp" w:date="2019-03-19T16:19:00Z">
+      <w:del w:id="35" w:author="Brandon Sapp" w:date="2019-03-19T16:19:00Z">
         <w:r>
           <w:delText xml:space="preserve"> a</w:delText>
         </w:r>
@@ -1468,12 +1502,12 @@
       <w:r>
         <w:t>representation_language: specifies the Language_reference_manual that defines the semantics and syntax of the computer</w:t>
       </w:r>
-      <w:ins w:id="31" w:author="Brandon Sapp" w:date="2019-03-19T16:17:00Z">
+      <w:ins w:id="36" w:author="Brandon Sapp" w:date="2019-03-19T16:17:00Z">
         <w:r>
           <w:t>-</w:t>
         </w:r>
       </w:ins>
-      <w:del w:id="32" w:author="Brandon Sapp" w:date="2019-03-19T16:17:00Z">
+      <w:del w:id="37" w:author="Brandon Sapp" w:date="2019-03-19T16:17:00Z">
         <w:r>
           <w:delText xml:space="preserve"> </w:delText>
         </w:r>
@@ -1481,17 +1515,17 @@
       <w:r>
         <w:t>interpretable strings in which the Analytical_model_definition will be encoded. Figure 1 illustrates how</w:t>
       </w:r>
-      <w:ins w:id="33" w:author="Brandon Sapp" w:date="2019-03-19T16:20:00Z">
+      <w:ins w:id="38" w:author="Brandon Sapp" w:date="2019-03-19T16:20:00Z">
         <w:r>
           <w:t xml:space="preserve"> </w:t>
         </w:r>
       </w:ins>
-      <w:del w:id="34" w:author="Brandon Sapp" w:date="2019-03-19T16:20:00Z">
+      <w:del w:id="39" w:author="Brandon Sapp" w:date="2019-03-19T16:20:00Z">
         <w:r>
           <w:delText xml:space="preserve"> </w:delText>
         </w:r>
       </w:del>
-      <w:del w:id="35" w:author="Brandon Sapp" w:date="2019-03-19T16:19:00Z">
+      <w:del w:id="40" w:author="Brandon Sapp" w:date="2019-03-19T16:19:00Z">
         <w:r>
           <w:delText xml:space="preserve">the </w:delText>
         </w:r>
@@ -1517,7 +1551,7 @@
       <w:r>
         <w:t xml:space="preserve">parameter: specifies an inverse relationship that specifies that the existence of the Analytical_model_definition is dependent on the existence of the Analytical_model_parameter that specifies the Analytical_model_definition as its accessed_analytical_model. There shall be one or more Analytical_model_parameter for a particular Analytical_model_definition. Figure 1 illustrates the use of </w:t>
       </w:r>
-      <w:ins w:id="36" w:author="Brandon Sapp" w:date="2019-03-19T16:20:00Z">
+      <w:ins w:id="41" w:author="Brandon Sapp" w:date="2019-03-19T16:20:00Z">
         <w:r>
           <w:t xml:space="preserve">the </w:t>
         </w:r>
@@ -1656,7 +1690,7 @@
       <w:r>
         <w:t xml:space="preserve">EXAMPLE    In Spice, </w:t>
       </w:r>
-      <w:ins w:id="37" w:author="Brandon Sapp" w:date="2019-03-19T16:20:00Z">
+      <w:ins w:id="42" w:author="Brandon Sapp" w:date="2019-03-19T16:20:00Z">
         <w:r>
           <w:t xml:space="preserve">the </w:t>
         </w:r>
@@ -1753,7 +1787,7 @@
       <w:r>
         <w:t>NOTE    These points are the points at which a simulator allows a user to s</w:t>
       </w:r>
-      <w:del w:id="38" w:author="Brandon Sapp" w:date="2019-03-19T16:17:00Z">
+      <w:del w:id="43" w:author="Brandon Sapp" w:date="2019-03-19T16:17:00Z">
         <w:r>
           <w:delText>t</w:delText>
         </w:r>
@@ -1761,7 +1795,7 @@
       <w:r>
         <w:t xml:space="preserve">imulate an application of an Analytical_model_definition or to evaluate the response of an application of an Analytical_model_definition to a stimulus in an experiment. In this context, </w:t>
       </w:r>
-      <w:ins w:id="39" w:author="Brandon Sapp" w:date="2019-03-19T16:20:00Z">
+      <w:ins w:id="44" w:author="Brandon Sapp" w:date="2019-03-19T16:20:00Z">
         <w:r>
           <w:t xml:space="preserve">the </w:t>
         </w:r>
@@ -1769,12 +1803,12 @@
       <w:r>
         <w:t xml:space="preserve">application includes the reference to the Analytical_model_definition and the literals required for the parameters as provided by a member of Analytical_model_application. A simulator that enforces conservative laws enforces that the energy entering an application of an Analytical_model_definition must be the same as that leaving the same </w:t>
       </w:r>
-      <w:del w:id="40" w:author="Brandon Sapp" w:date="2019-03-19T16:09:00Z">
+      <w:del w:id="45" w:author="Brandon Sapp" w:date="2019-03-19T16:09:00Z">
         <w:r>
           <w:delText>applicaton</w:delText>
         </w:r>
       </w:del>
-      <w:ins w:id="41" w:author="Brandon Sapp" w:date="2019-03-19T16:09:00Z">
+      <w:ins w:id="46" w:author="Brandon Sapp" w:date="2019-03-19T16:09:00Z">
         <w:r>
           <w:t>application</w:t>
         </w:r>
@@ -1782,7 +1816,7 @@
       <w:r>
         <w:t xml:space="preserve"> of the Analytical_model_definition. The structure of the port is not visible merely by accessing this information. The subtypes of this object provide more visibility into the underlying structure as appropriate. Members of the subtype tree of this object are populated as needed by an application </w:t>
       </w:r>
-      <w:del w:id="42" w:author="Brandon Sapp" w:date="2019-03-19T16:33:00Z">
+      <w:del w:id="47" w:author="Brandon Sapp" w:date="2019-03-19T16:33:00Z">
         <w:r>
           <w:delText xml:space="preserve">in order </w:delText>
         </w:r>
@@ -1790,12 +1824,12 @@
       <w:r>
         <w:t>to disclose the appropriate level of detail. The speciali</w:t>
       </w:r>
-      <w:ins w:id="43" w:author="Brandon Sapp" w:date="2019-03-19T16:32:00Z">
+      <w:ins w:id="48" w:author="Brandon Sapp" w:date="2019-03-19T16:32:00Z">
         <w:r>
           <w:t>s</w:t>
         </w:r>
       </w:ins>
-      <w:del w:id="44" w:author="Brandon Sapp" w:date="2019-03-19T16:32:00Z">
+      <w:del w:id="49" w:author="Brandon Sapp" w:date="2019-03-19T16:32:00Z">
         <w:r>
           <w:delText>z</w:delText>
         </w:r>
@@ -1803,7 +1837,7 @@
       <w:r>
         <w:t>ation in the subtypes of this object occur</w:t>
       </w:r>
-      <w:ins w:id="45" w:author="Brandon Sapp" w:date="2019-03-19T16:21:00Z">
+      <w:ins w:id="50" w:author="Brandon Sapp" w:date="2019-03-19T16:21:00Z">
         <w:r>
           <w:t>s</w:t>
         </w:r>
@@ -1892,7 +1926,7 @@
       <w:r>
         <w:t>NOTE 1   Containment</w:t>
       </w:r>
-      <w:ins w:id="46" w:author="Brandon Sapp" w:date="2019-03-19T16:29:00Z">
+      <w:ins w:id="51" w:author="Brandon Sapp" w:date="2019-03-19T16:29:00Z">
         <w:r>
           <w:t>,</w:t>
         </w:r>
@@ -1900,7 +1934,7 @@
       <w:r>
         <w:t xml:space="preserve"> in this case</w:t>
       </w:r>
-      <w:ins w:id="47" w:author="Brandon Sapp" w:date="2019-03-19T16:29:00Z">
+      <w:ins w:id="52" w:author="Brandon Sapp" w:date="2019-03-19T16:29:00Z">
         <w:r>
           <w:t>,</w:t>
         </w:r>
@@ -1908,7 +1942,7 @@
       <w:r>
         <w:t xml:space="preserve"> means that if a member of Analytical_model_definition is deleted from the information base</w:t>
       </w:r>
-      <w:ins w:id="48" w:author="Brandon Sapp" w:date="2019-03-19T16:29:00Z">
+      <w:ins w:id="53" w:author="Brandon Sapp" w:date="2019-03-19T16:29:00Z">
         <w:r>
           <w:t>,</w:t>
         </w:r>
@@ -1957,12 +1991,12 @@
       <w:r>
         <w:t xml:space="preserve">An Analytical_model_port_assignment is a relationship established between an Analytical_model_port and an assigned_item. The assignment is established </w:t>
       </w:r>
-      <w:del w:id="49" w:author="Brandon Sapp" w:date="2019-03-19T16:33:00Z">
+      <w:del w:id="54" w:author="Brandon Sapp" w:date="2019-03-19T16:33:00Z">
         <w:r>
           <w:delText>for the purpose of assigning</w:delText>
         </w:r>
       </w:del>
-      <w:ins w:id="50" w:author="Brandon Sapp" w:date="2019-03-19T16:33:00Z">
+      <w:ins w:id="55" w:author="Brandon Sapp" w:date="2019-03-19T16:33:00Z">
         <w:r>
           <w:t>to assign</w:t>
         </w:r>
@@ -2051,7 +2085,7 @@
       <w:r>
         <w:t xml:space="preserve">assigned_item: specifies the </w:t>
       </w:r>
-      <w:del w:id="51" w:author="Brandon Sapp" w:date="2019-03-19T16:09:00Z">
+      <w:del w:id="56" w:author="Brandon Sapp" w:date="2019-03-19T16:09:00Z">
         <w:r>
           <w:delText>the</w:delText>
         </w:r>
@@ -2059,12 +2093,12 @@
       <w:r>
         <w:t xml:space="preserve"> item that is to be associated with an Analytical_model_port in </w:t>
       </w:r>
-      <w:del w:id="52" w:author="Brandon Sapp" w:date="2019-03-19T16:09:00Z">
+      <w:del w:id="57" w:author="Brandon Sapp" w:date="2019-03-19T16:09:00Z">
         <w:r>
           <w:delText>a</w:delText>
         </w:r>
       </w:del>
-      <w:ins w:id="53" w:author="Brandon Sapp" w:date="2019-03-19T16:09:00Z">
+      <w:ins w:id="58" w:author="Brandon Sapp" w:date="2019-03-19T16:09:00Z">
         <w:r>
           <w:t>an</w:t>
         </w:r>
@@ -2238,7 +2272,7 @@
       <w:r>
         <w:t>EXAMPLE    Some examples are in the allocation to a functional unit terminal definition for analysis,</w:t>
       </w:r>
-      <w:del w:id="54" w:author="Brandon Sapp" w:date="2019-03-19T16:34:00Z">
+      <w:del w:id="59" w:author="Brandon Sapp" w:date="2019-03-19T16:34:00Z">
         <w:r>
           <w:delText xml:space="preserve"> or</w:delText>
         </w:r>
@@ -2329,7 +2363,7 @@
       <w:r>
         <w:t>NOTE    The cardinality of the structured port is known</w:t>
       </w:r>
-      <w:ins w:id="55" w:author="Brandon Sapp" w:date="2019-03-19T16:29:00Z">
+      <w:ins w:id="60" w:author="Brandon Sapp" w:date="2019-03-19T16:29:00Z">
         <w:r>
           <w:t>,</w:t>
         </w:r>
@@ -2473,12 +2507,12 @@
       <w:r>
         <w:t xml:space="preserve">of_product: specifies </w:t>
       </w:r>
-      <w:ins w:id="56" w:author="Brandon Sapp" w:date="2019-03-19T16:21:00Z">
+      <w:ins w:id="61" w:author="Brandon Sapp" w:date="2019-03-19T16:21:00Z">
         <w:r>
           <w:t>the</w:t>
         </w:r>
       </w:ins>
-      <w:del w:id="57" w:author="Brandon Sapp" w:date="2019-03-19T16:21:00Z">
+      <w:del w:id="62" w:author="Brandon Sapp" w:date="2019-03-19T16:21:00Z">
         <w:r>
           <w:delText>a</w:delText>
         </w:r>
@@ -2502,7 +2536,7 @@
       <w:r>
         <w:t>NOTE 1   In this part of ISO 10303, a high impedance port state is considered to be a value assigned during</w:t>
       </w:r>
-      <w:del w:id="58" w:author="Brandon Sapp" w:date="2019-03-19T16:22:00Z">
+      <w:del w:id="63" w:author="Brandon Sapp" w:date="2019-03-19T16:22:00Z">
         <w:r>
           <w:delText xml:space="preserve"> a</w:delText>
         </w:r>
@@ -2510,12 +2544,12 @@
       <w:r>
         <w:t xml:space="preserve"> simulation and is not a type declaration. It is represented by a string value assigned in accordance with the language reference manual. In the case that four state logic is used for simulation, that is "zero", "one", "unknown", "inactive" the property type shall be explicitly declared as a string because ISO 10303-11 does not define four</w:t>
       </w:r>
-      <w:ins w:id="59" w:author="Brandon Sapp" w:date="2019-03-19T16:18:00Z">
+      <w:ins w:id="64" w:author="Brandon Sapp" w:date="2019-03-19T16:18:00Z">
         <w:r>
           <w:t>-</w:t>
         </w:r>
       </w:ins>
-      <w:del w:id="60" w:author="Brandon Sapp" w:date="2019-03-19T16:18:00Z">
+      <w:del w:id="65" w:author="Brandon Sapp" w:date="2019-03-19T16:18:00Z">
         <w:r>
           <w:delText xml:space="preserve"> </w:delText>
         </w:r>
@@ -2523,7 +2557,7 @@
       <w:r>
         <w:t xml:space="preserve">state logic. Other more complex valued logic shall also use </w:t>
       </w:r>
-      <w:ins w:id="61" w:author="Brandon Sapp" w:date="2019-03-19T16:22:00Z">
+      <w:ins w:id="66" w:author="Brandon Sapp" w:date="2019-03-19T16:22:00Z">
         <w:r>
           <w:t xml:space="preserve">a </w:t>
         </w:r>
@@ -2816,7 +2850,7 @@
       <w:r>
         <w:t xml:space="preserve">A Reference_part_template_for_analytical_model is the association of a template definition with an Analytical_model_definition to enable referencing explicit product data including </w:t>
       </w:r>
-      <w:ins w:id="62" w:author="Brandon Sapp" w:date="2019-03-19T16:23:00Z">
+      <w:ins w:id="67" w:author="Brandon Sapp" w:date="2019-03-19T16:23:00Z">
         <w:r>
           <w:t xml:space="preserve">the </w:t>
         </w:r>
@@ -2830,9 +2864,7 @@
       <w:r>
         <w:t>NOTE    The simulation model parameters and ports may be related</w:t>
       </w:r>
-      <w:bookmarkStart w:id="63" w:name="_GoBack"/>
-      <w:bookmarkEnd w:id="63"/>
-      <w:del w:id="64" w:author="Brandon Sapp" w:date="2019-03-19T16:34:00Z">
+      <w:del w:id="68" w:author="Brandon Sapp" w:date="2019-03-19T16:34:00Z">
         <w:r>
           <w:delText xml:space="preserve"> back</w:delText>
         </w:r>
@@ -2840,7 +2872,7 @@
       <w:r>
         <w:t xml:space="preserve"> to the reference template definition properties to </w:t>
       </w:r>
-      <w:del w:id="65" w:author="Brandon Sapp" w:date="2019-03-19T16:23:00Z">
+      <w:del w:id="69" w:author="Brandon Sapp" w:date="2019-03-19T16:23:00Z">
         <w:r>
           <w:delText xml:space="preserve">informally </w:delText>
         </w:r>
@@ -2848,7 +2880,7 @@
       <w:r>
         <w:t>ground the simulation model in the geometric context</w:t>
       </w:r>
-      <w:ins w:id="66" w:author="Brandon Sapp" w:date="2019-03-19T16:23:00Z">
+      <w:ins w:id="70" w:author="Brandon Sapp" w:date="2019-03-19T16:23:00Z">
         <w:r>
           <w:t xml:space="preserve"> informally</w:t>
         </w:r>
@@ -3015,12 +3047,12 @@
       <w:r>
         <w:t xml:space="preserve">EXAMPLE    Port "INPUT" of a microwave coaxial filter model is the equivalent_port for this example. Port "INPUT </w:t>
       </w:r>
-      <w:del w:id="67" w:author="Brandon Sapp" w:date="2019-03-19T16:10:00Z">
+      <w:del w:id="71" w:author="Brandon Sapp" w:date="2019-03-19T16:10:00Z">
         <w:r>
           <w:delText>center</w:delText>
         </w:r>
       </w:del>
-      <w:ins w:id="68" w:author="Brandon Sapp" w:date="2019-03-19T16:10:00Z">
+      <w:ins w:id="72" w:author="Brandon Sapp" w:date="2019-03-19T16:10:00Z">
         <w:r>
           <w:t>centre</w:t>
         </w:r>
@@ -3122,12 +3154,12 @@
       <w:r>
         <w:t>A Transform_port_variable is a type of Port_variable. A Transform_port_variable supports the creation of directed graph</w:t>
       </w:r>
-      <w:ins w:id="69" w:author="Brandon Sapp" w:date="2019-03-19T16:16:00Z">
+      <w:ins w:id="73" w:author="Brandon Sapp" w:date="2019-03-19T16:16:00Z">
         <w:r>
           <w:t>-</w:t>
         </w:r>
       </w:ins>
-      <w:del w:id="70" w:author="Brandon Sapp" w:date="2019-03-19T16:16:00Z">
+      <w:del w:id="74" w:author="Brandon Sapp" w:date="2019-03-19T16:16:00Z">
         <w:r>
           <w:delText xml:space="preserve"> </w:delText>
         </w:r>
@@ -3310,7 +3342,7 @@
       <w:r>
         <w:t>WR1: There shall not be any instance of Product_version that refers</w:t>
       </w:r>
-      <w:ins w:id="71" w:author="Brandon Sapp" w:date="2019-03-19T16:24:00Z">
+      <w:ins w:id="75" w:author="Brandon Sapp" w:date="2019-03-19T16:24:00Z">
         <w:r>
           <w:t xml:space="preserve"> to an</w:t>
         </w:r>
@@ -3393,7 +3425,7 @@
       <w:r>
         <w:t>WR1: There shall not be any instance of Product_view_definition that refers</w:t>
       </w:r>
-      <w:ins w:id="72" w:author="Brandon Sapp" w:date="2019-03-19T16:28:00Z">
+      <w:ins w:id="76" w:author="Brandon Sapp" w:date="2019-03-19T16:28:00Z">
         <w:r>
           <w:t xml:space="preserve"> to an</w:t>
         </w:r>

</xml_diff>